<commit_message>
5e commit. Interacció amb repositori.
</commit_message>
<xml_diff>
--- a/Hello World.docx
+++ b/Hello World.docx
@@ -5,17 +5,14 @@
     <w:p>
       <w:proofErr w:type="spellStart"/>
       <w:r>
-        <w:t>I’m</w:t>
+        <w:t>Updated</w:t>
       </w:r>
       <w:proofErr w:type="spellEnd"/>
       <w:r>
-        <w:t xml:space="preserve"> back</w:t>
+        <w:t xml:space="preserve"> </w:t>
       </w:r>
       <w:bookmarkStart w:id="0" w:name="_GoBack"/>
       <w:bookmarkEnd w:id="0"/>
-      <w:r>
-        <w:t xml:space="preserve"> </w:t>
-      </w:r>
       <w:proofErr w:type="spellStart"/>
       <w:r>
         <w:t>World</w:t>

</xml_diff>